<commit_message>
Signed-off-by: Nafe3 <eng.mohamed.nafe3@gmail.com> (#6)
</commit_message>
<xml_diff>
--- a/Digital_Elevator_PO4_DGELV/Input documents/PO4_DGELV_DIGITAL ELEVATOR_CYRS_V1_2.docx
+++ b/Digital_Elevator_PO4_DGELV/Input documents/PO4_DGELV_DIGITAL ELEVATOR_CYRS_V1_2.docx
@@ -401,15 +401,7 @@
                 <w:sz w:val="28"/>
                 <w:szCs w:val="28"/>
               </w:rPr>
-              <w:t>5</w:t>
-            </w:r>
-            <w:r>
-              <w:rPr>
-                <w:rFonts w:ascii="Calibri" w:eastAsia="Calibri" w:hAnsi="Calibri" w:cs="Calibri"/>
-                <w:sz w:val="28"/>
-                <w:szCs w:val="28"/>
-              </w:rPr>
-              <w:t>/2020</w:t>
+              <w:t>5/2020</w:t>
             </w:r>
           </w:p>
         </w:tc>
@@ -3330,8 +3322,6 @@
           <w:szCs w:val="32"/>
         </w:rPr>
       </w:pPr>
-      <w:bookmarkStart w:id="7" w:name="_GoBack"/>
-      <w:bookmarkEnd w:id="7"/>
     </w:p>
     <w:p>
       <w:pPr>
@@ -3360,7 +3350,7 @@
           <w:szCs w:val="32"/>
         </w:rPr>
       </w:pPr>
-      <w:bookmarkStart w:id="8" w:name="_Toc30811734"/>
+      <w:bookmarkStart w:id="7" w:name="_Toc30811734"/>
       <w:r>
         <w:rPr>
           <w:sz w:val="32"/>
@@ -3383,7 +3373,7 @@
         </w:rPr>
         <w:t>:</w:t>
       </w:r>
-      <w:bookmarkEnd w:id="8"/>
+      <w:bookmarkEnd w:id="7"/>
     </w:p>
     <w:p>
       <w:pPr>
@@ -3476,7 +3466,7 @@
           <w:szCs w:val="36"/>
         </w:rPr>
       </w:pPr>
-      <w:bookmarkStart w:id="9" w:name="_Toc30811735"/>
+      <w:bookmarkStart w:id="8" w:name="_Toc30811735"/>
       <w:r>
         <w:rPr>
           <w:sz w:val="36"/>
@@ -3492,7 +3482,7 @@
         </w:rPr>
         <w:t xml:space="preserve"> Functional Requirements:</w:t>
       </w:r>
-      <w:bookmarkEnd w:id="9"/>
+      <w:bookmarkEnd w:id="8"/>
     </w:p>
     <w:tbl>
       <w:tblPr>
@@ -3614,8 +3604,19 @@
                 <w:sz w:val="32"/>
                 <w:szCs w:val="32"/>
               </w:rPr>
-              <w:t>Logging sequence</w:t>
-            </w:r>
+              <w:t xml:space="preserve">Logging </w:t>
+            </w:r>
+            <w:r>
+              <w:rPr>
+                <w:rFonts w:ascii="Calibri" w:eastAsia="Calibri" w:hAnsi="Calibri" w:cs="Calibri"/>
+                <w:b/>
+                <w:sz w:val="32"/>
+                <w:szCs w:val="32"/>
+              </w:rPr>
+              <w:t>system</w:t>
+            </w:r>
+            <w:bookmarkStart w:id="9" w:name="_GoBack"/>
+            <w:bookmarkEnd w:id="9"/>
           </w:p>
         </w:tc>
         <w:tc>
@@ -4430,15 +4431,7 @@
                 <w:sz w:val="28"/>
                 <w:szCs w:val="28"/>
               </w:rPr>
-              <w:t>1_</w:t>
-            </w:r>
-            <w:r>
-              <w:rPr>
-                <w:rFonts w:ascii="Calibri" w:eastAsia="Calibri" w:hAnsi="Calibri" w:cs="Calibri"/>
-                <w:sz w:val="28"/>
-                <w:szCs w:val="28"/>
-              </w:rPr>
-              <w:t>2</w:t>
+              <w:t>1_2</w:t>
             </w:r>
           </w:p>
         </w:tc>
@@ -5775,7 +5768,7 @@
       </w:pPr>
     </w:pPrDefault>
   </w:docDefaults>
-  <w:latentStyles w:defLockedState="0" w:defUIPriority="99" w:defSemiHidden="0" w:defUnhideWhenUsed="0" w:defQFormat="0" w:count="376">
+  <w:latentStyles w:defLockedState="0" w:defUIPriority="99" w:defSemiHidden="0" w:defUnhideWhenUsed="0" w:defQFormat="0" w:count="375">
     <w:lsdException w:name="Normal" w:uiPriority="0" w:qFormat="1"/>
     <w:lsdException w:name="heading 1" w:uiPriority="9" w:qFormat="1"/>
     <w:lsdException w:name="heading 2" w:semiHidden="1" w:uiPriority="9" w:unhideWhenUsed="1" w:qFormat="1"/>
@@ -6151,7 +6144,6 @@
     <w:lsdException w:name="Smart Hyperlink" w:semiHidden="1" w:unhideWhenUsed="1"/>
     <w:lsdException w:name="Hashtag" w:semiHidden="1" w:unhideWhenUsed="1"/>
     <w:lsdException w:name="Unresolved Mention" w:semiHidden="1" w:unhideWhenUsed="1"/>
-    <w:lsdException w:name="Smart Link" w:semiHidden="1" w:unhideWhenUsed="1"/>
   </w:latentStyles>
   <w:style w:type="paragraph" w:default="1" w:styleId="Normal">
     <w:name w:val="Normal"/>
@@ -6941,7 +6933,7 @@
 </file>
 
 <file path=customXml/itemProps1.xml><?xml version="1.0" encoding="utf-8"?>
-<ds:datastoreItem xmlns:ds="http://schemas.openxmlformats.org/officeDocument/2006/customXml" ds:itemID="{F4D16494-EC03-4A71-BD28-3D43BF917EFC}">
+<ds:datastoreItem xmlns:ds="http://schemas.openxmlformats.org/officeDocument/2006/customXml" ds:itemID="{116839CA-92B9-473A-A0A3-7DDD452F2477}">
   <ds:schemaRefs>
     <ds:schemaRef ds:uri="http://schemas.openxmlformats.org/officeDocument/2006/bibliography"/>
   </ds:schemaRefs>

</xml_diff>